<commit_message>
Fix error for IIS
</commit_message>
<xml_diff>
--- a/WordWebAddIn1/bin/Debug/Document1.docx
+++ b/WordWebAddIn1/bin/Debug/Document1.docx
@@ -704,13 +704,13 @@
 <file path=word/webextensions/taskpanes.xml><?xml version="1.0" encoding="utf-8"?>
 <wetp:taskpanes xmlns:r="http://schemas.openxmlformats.org/officeDocument/2006/relationships" xmlns:wetp="http://schemas.microsoft.com/office/webextensions/taskpanes/2010/11">
   <wetp:taskpane dockstate="" visibility="1" width="437" row="1">
-    <wetp:webextensionref xmlns:r="http://schemas.openxmlformats.org/officeDocument/2006/relationships" r:id="R8e8d0064cf6a4bf0"/>
+    <wetp:webextensionref xmlns:r="http://schemas.openxmlformats.org/officeDocument/2006/relationships" r:id="Re1349dd1f11145e7"/>
   </wetp:taskpane>
 </wetp:taskpanes>
 </file>
 
 <file path=word/webextensions/webextension.xml><?xml version="1.0" encoding="utf-8"?>
-<we:webextension xmlns:r="http://schemas.openxmlformats.org/officeDocument/2006/relationships" xmlns:we="http://schemas.microsoft.com/office/webextensions/webextension/2010/11" id="{39ecfb5d-862e-4c51-8990-a03bd460ddf8}">
+<we:webextension xmlns:r="http://schemas.openxmlformats.org/officeDocument/2006/relationships" xmlns:we="http://schemas.microsoft.com/office/webextensions/webextension/2010/11" id="{4e69567b-ca2a-4e81-893b-7cdf1a06f8d1}">
   <we:reference id="29a72cd0-bc9d-4e75-beca-6ef1a6c29687" version="1.0.0.0" store="developer" storeType="Registry"/>
   <we:alternateReferences/>
   <we:properties/>

</xml_diff>